<commit_message>
Update 2024-07-10 Projekt Status Report - BibTexKonverter.docx
</commit_message>
<xml_diff>
--- a/Dokumente/2024-07-10 Projekt Status Report - BibTexKonverter.docx
+++ b/Dokumente/2024-07-10 Projekt Status Report - BibTexKonverter.docx
@@ -1,6 +1,6 @@
 
 <file path=word/document.xml><?xml version="1.0" encoding="utf-8"?>
-<w:document xmlns:wpc="http://schemas.microsoft.com/office/word/2010/wordprocessingCanvas" xmlns:cx="http://schemas.microsoft.com/office/drawing/2014/chartex" xmlns:cx1="http://schemas.microsoft.com/office/drawing/2015/9/8/chartex" xmlns:cx2="http://schemas.microsoft.com/office/drawing/2015/10/21/chartex" xmlns:cx3="http://schemas.microsoft.com/office/drawing/2016/5/9/chartex" xmlns:cx4="http://schemas.microsoft.com/office/drawing/2016/5/10/chartex" xmlns:cx5="http://schemas.microsoft.com/office/drawing/2016/5/11/chartex" xmlns:cx6="http://schemas.microsoft.com/office/drawing/2016/5/12/chartex" xmlns:cx7="http://schemas.microsoft.com/office/drawing/2016/5/13/chartex" xmlns:cx8="http://schemas.microsoft.com/office/drawing/2016/5/14/chartex" xmlns:mc="http://schemas.openxmlformats.org/markup-compatibility/2006" xmlns:aink="http://schemas.microsoft.com/office/drawing/2016/ink" xmlns:am3d="http://schemas.microsoft.com/office/drawing/2017/model3d" xmlns:o="urn:schemas-microsoft-com:office:office" xmlns:oel="http://schemas.microsoft.com/office/2019/extlst" xmlns:r="http://schemas.openxmlformats.org/officeDocument/2006/relationships" xmlns:m="http://schemas.openxmlformats.org/officeDocument/2006/math" xmlns:v="urn:schemas-microsoft-com:vml" xmlns:wp14="http://schemas.microsoft.com/office/word/2010/wordprocessingDrawing" xmlns:wp="http://schemas.openxmlformats.org/drawingml/2006/wordprocessingDrawing" xmlns:w10="urn:schemas-microsoft-com:office:word" xmlns:w="http://schemas.openxmlformats.org/wordprocessingml/2006/main" xmlns:w14="http://schemas.microsoft.com/office/word/2010/wordml" xmlns:w15="http://schemas.microsoft.com/office/word/2012/wordml" xmlns:w16cex="http://schemas.microsoft.com/office/word/2018/wordml/cex" xmlns:w16cid="http://schemas.microsoft.com/office/word/2016/wordml/cid" xmlns:w16="http://schemas.microsoft.com/office/word/2018/wordml" xmlns:w16sdtdh="http://schemas.microsoft.com/office/word/2020/wordml/sdtdatahash" xmlns:w16se="http://schemas.microsoft.com/office/word/2015/wordml/symex" xmlns:wpg="http://schemas.microsoft.com/office/word/2010/wordprocessingGroup" xmlns:wpi="http://schemas.microsoft.com/office/word/2010/wordprocessingInk" xmlns:wne="http://schemas.microsoft.com/office/word/2006/wordml" xmlns:wps="http://schemas.microsoft.com/office/word/2010/wordprocessingShape" mc:Ignorable="w14 w15 w16se w16cid w16 w16cex w16sdtdh wp14">
+<w:document xmlns:wpc="http://schemas.microsoft.com/office/word/2010/wordprocessingCanvas" xmlns:cx="http://schemas.microsoft.com/office/drawing/2014/chartex" xmlns:cx1="http://schemas.microsoft.com/office/drawing/2015/9/8/chartex" xmlns:cx2="http://schemas.microsoft.com/office/drawing/2015/10/21/chartex" xmlns:cx3="http://schemas.microsoft.com/office/drawing/2016/5/9/chartex" xmlns:cx4="http://schemas.microsoft.com/office/drawing/2016/5/10/chartex" xmlns:cx5="http://schemas.microsoft.com/office/drawing/2016/5/11/chartex" xmlns:cx6="http://schemas.microsoft.com/office/drawing/2016/5/12/chartex" xmlns:cx7="http://schemas.microsoft.com/office/drawing/2016/5/13/chartex" xmlns:cx8="http://schemas.microsoft.com/office/drawing/2016/5/14/chartex" xmlns:mc="http://schemas.openxmlformats.org/markup-compatibility/2006" xmlns:aink="http://schemas.microsoft.com/office/drawing/2016/ink" xmlns:am3d="http://schemas.microsoft.com/office/drawing/2017/model3d" xmlns:o="urn:schemas-microsoft-com:office:office" xmlns:oel="http://schemas.microsoft.com/office/2019/extlst" xmlns:r="http://schemas.openxmlformats.org/officeDocument/2006/relationships" xmlns:m="http://schemas.openxmlformats.org/officeDocument/2006/math" xmlns:v="urn:schemas-microsoft-com:vml" xmlns:wp14="http://schemas.microsoft.com/office/word/2010/wordprocessingDrawing" xmlns:wp="http://schemas.openxmlformats.org/drawingml/2006/wordprocessingDrawing" xmlns:w10="urn:schemas-microsoft-com:office:word" xmlns:w="http://schemas.openxmlformats.org/wordprocessingml/2006/main" xmlns:w14="http://schemas.microsoft.com/office/word/2010/wordml" xmlns:w15="http://schemas.microsoft.com/office/word/2012/wordml" xmlns:w16cex="http://schemas.microsoft.com/office/word/2018/wordml/cex" xmlns:w16cid="http://schemas.microsoft.com/office/word/2016/wordml/cid" xmlns:w16="http://schemas.microsoft.com/office/word/2018/wordml" xmlns:w16du="http://schemas.microsoft.com/office/word/2023/wordml/word16du" xmlns:w16sdtdh="http://schemas.microsoft.com/office/word/2020/wordml/sdtdatahash" xmlns:w16se="http://schemas.microsoft.com/office/word/2015/wordml/symex" xmlns:wpg="http://schemas.microsoft.com/office/word/2010/wordprocessingGroup" xmlns:wpi="http://schemas.microsoft.com/office/word/2010/wordprocessingInk" xmlns:wne="http://schemas.microsoft.com/office/word/2006/wordml" xmlns:wps="http://schemas.microsoft.com/office/word/2010/wordprocessingShape" mc:Ignorable="w14 w15 w16se w16cid w16 w16cex w16sdtdh w16du wp14">
   <w:body>
     <w:tbl>
       <w:tblPr>
@@ -119,6 +119,11 @@
                 <w15:appearance w15:val="hidden"/>
                 <w:text w:multiLine="1"/>
               </w:sdtPr>
+              <w:sdtEndPr>
+                <w:rPr>
+                  <w:rStyle w:val="Fett"/>
+                </w:rPr>
+              </w:sdtEndPr>
               <w:sdtContent>
                 <w:r>
                   <w:rPr>
@@ -437,48 +442,23 @@
                 <w:rFonts w:ascii="Calibri" w:hAnsi="Calibri" w:cs="Calibri"/>
                 <w:lang w:val="de-DE"/>
               </w:rPr>
+              <w:t xml:space="preserve"> (</w:t>
+            </w:r>
+            <w:r>
+              <w:rPr>
+                <w:rFonts w:ascii="Calibri" w:hAnsi="Calibri" w:cs="Calibri"/>
+                <w:color w:val="FFC000"/>
+                <w:lang w:val="de-DE"/>
+              </w:rPr>
               <w:t xml:space="preserve"> </w:t>
             </w:r>
-            <w:proofErr w:type="gramStart"/>
-            <w:r>
-              <w:rPr>
-                <w:rFonts w:ascii="Calibri" w:hAnsi="Calibri" w:cs="Calibri"/>
-                <w:lang w:val="de-DE"/>
-              </w:rPr>
-              <w:t>(</w:t>
-            </w:r>
-            <w:r>
-              <w:rPr>
-                <w:rFonts w:ascii="Calibri" w:hAnsi="Calibri" w:cs="Calibri"/>
-                <w:color w:val="FFC000"/>
-                <w:lang w:val="de-DE"/>
-              </w:rPr>
-              <w:t xml:space="preserve"> </w:t>
-            </w:r>
             <w:r>
               <w:rPr>
                 <w:rFonts w:ascii="Calibri" w:hAnsi="Calibri" w:cs="Calibri"/>
                 <w:color w:val="538135" w:themeColor="accent6" w:themeShade="BF"/>
                 <w:lang w:val="de-DE"/>
               </w:rPr>
-              <w:t xml:space="preserve"> </w:t>
-            </w:r>
-            <w:r>
-              <w:rPr>
-                <w:rFonts w:ascii="Calibri" w:hAnsi="Calibri" w:cs="Calibri"/>
-                <w:color w:val="538135" w:themeColor="accent6" w:themeShade="BF"/>
-                <w:lang w:val="de-DE"/>
-              </w:rPr>
-              <w:t>wichtiger</w:t>
-            </w:r>
-            <w:proofErr w:type="gramEnd"/>
-            <w:r>
-              <w:rPr>
-                <w:rFonts w:ascii="Calibri" w:hAnsi="Calibri" w:cs="Calibri"/>
-                <w:color w:val="538135" w:themeColor="accent6" w:themeShade="BF"/>
-                <w:lang w:val="de-DE"/>
-              </w:rPr>
-              <w:t xml:space="preserve"> Milestone</w:t>
+              <w:t xml:space="preserve"> wichtiger Milestone</w:t>
             </w:r>
             <w:r>
               <w:rPr>
@@ -841,36 +821,14 @@
               <w:rPr>
                 <w:lang w:val="de-DE"/>
               </w:rPr>
-              <w:t xml:space="preserve"> </w:t>
-            </w:r>
-            <w:proofErr w:type="gramStart"/>
-            <w:r>
-              <w:rPr>
-                <w:lang w:val="de-DE"/>
-              </w:rPr>
-              <w:t>(</w:t>
+              <w:t xml:space="preserve"> (</w:t>
             </w:r>
             <w:r>
               <w:rPr>
                 <w:color w:val="538135" w:themeColor="accent6" w:themeShade="BF"/>
                 <w:lang w:val="de-DE"/>
               </w:rPr>
-              <w:t xml:space="preserve"> </w:t>
-            </w:r>
-            <w:r>
-              <w:rPr>
-                <w:color w:val="538135" w:themeColor="accent6" w:themeShade="BF"/>
-                <w:lang w:val="de-DE"/>
-              </w:rPr>
-              <w:t>wichtiger</w:t>
-            </w:r>
-            <w:proofErr w:type="gramEnd"/>
-            <w:r>
-              <w:rPr>
-                <w:color w:val="538135" w:themeColor="accent6" w:themeShade="BF"/>
-                <w:lang w:val="de-DE"/>
-              </w:rPr>
-              <w:t xml:space="preserve"> Milestone</w:t>
+              <w:t xml:space="preserve"> wichtiger Milestone</w:t>
             </w:r>
             <w:r>
               <w:rPr>
@@ -882,13 +840,7 @@
               <w:rPr>
                 <w:lang w:val="de-DE"/>
               </w:rPr>
-              <w:t>:</w:t>
-            </w:r>
-            <w:r>
-              <w:rPr>
-                <w:lang w:val="de-DE"/>
-              </w:rPr>
-              <w:t xml:space="preserve"> Debugging erfolgreich durchgeführt und </w:t>
+              <w:t xml:space="preserve">: Debugging erfolgreich durchgeführt und </w:t>
             </w:r>
             <w:r>
               <w:rPr>
@@ -981,31 +933,14 @@
                 <w:color w:val="FFC000" w:themeColor="accent4"/>
                 <w:lang w:val="de-DE"/>
               </w:rPr>
-              <w:t xml:space="preserve">mittleres </w:t>
-            </w:r>
-            <w:proofErr w:type="gramStart"/>
-            <w:r>
-              <w:rPr>
-                <w:rFonts w:ascii="Calibri" w:hAnsi="Calibri" w:cs="Calibri"/>
-                <w:color w:val="FFC000" w:themeColor="accent4"/>
-                <w:lang w:val="de-DE"/>
-              </w:rPr>
-              <w:t>Risiko</w:t>
-            </w:r>
-            <w:r>
-              <w:rPr>
-                <w:rFonts w:ascii="Calibri" w:hAnsi="Calibri" w:cs="Calibri"/>
-                <w:lang w:val="de-DE"/>
-              </w:rPr>
-              <w:t xml:space="preserve"> )</w:t>
-            </w:r>
-            <w:proofErr w:type="gramEnd"/>
-            <w:r>
-              <w:rPr>
-                <w:rFonts w:ascii="Calibri" w:hAnsi="Calibri" w:cs="Calibri"/>
-                <w:lang w:val="de-DE"/>
-              </w:rPr>
-              <w:t>:</w:t>
+              <w:t>mittleres Risiko</w:t>
+            </w:r>
+            <w:r>
+              <w:rPr>
+                <w:rFonts w:ascii="Calibri" w:hAnsi="Calibri" w:cs="Calibri"/>
+                <w:lang w:val="de-DE"/>
+              </w:rPr>
+              <w:t xml:space="preserve"> ):</w:t>
             </w:r>
             <w:r>
               <w:rPr>
@@ -1014,13 +949,20 @@
               </w:rPr>
               <w:t xml:space="preserve"> </w:t>
             </w:r>
+            <w:r>
+              <w:rPr>
+                <w:rFonts w:ascii="Calibri" w:hAnsi="Calibri" w:cs="Calibri"/>
+                <w:lang w:val="de-DE"/>
+              </w:rPr>
+              <w:t>Klassifizierer für die Referenzformate (</w:t>
+            </w:r>
             <w:proofErr w:type="spellStart"/>
             <w:r>
               <w:rPr>
                 <w:rFonts w:ascii="Calibri" w:hAnsi="Calibri" w:cs="Calibri"/>
                 <w:lang w:val="de-DE"/>
               </w:rPr>
-              <w:t>Klassifizierer</w:t>
+              <w:t>article</w:t>
             </w:r>
             <w:proofErr w:type="spellEnd"/>
             <w:r>
@@ -1028,14 +970,7 @@
                 <w:rFonts w:ascii="Calibri" w:hAnsi="Calibri" w:cs="Calibri"/>
                 <w:lang w:val="de-DE"/>
               </w:rPr>
-              <w:t xml:space="preserve"> für die Referenzformate </w:t>
-            </w:r>
-            <w:r>
-              <w:rPr>
-                <w:rFonts w:ascii="Calibri" w:hAnsi="Calibri" w:cs="Calibri"/>
-                <w:lang w:val="de-DE"/>
-              </w:rPr>
-              <w:t>(</w:t>
+              <w:t xml:space="preserve">, </w:t>
             </w:r>
             <w:proofErr w:type="spellStart"/>
             <w:r>
@@ -1043,7 +978,7 @@
                 <w:rFonts w:ascii="Calibri" w:hAnsi="Calibri" w:cs="Calibri"/>
                 <w:lang w:val="de-DE"/>
               </w:rPr>
-              <w:t>article</w:t>
+              <w:t>book</w:t>
             </w:r>
             <w:proofErr w:type="spellEnd"/>
             <w:r>
@@ -1051,30 +986,7 @@
                 <w:rFonts w:ascii="Calibri" w:hAnsi="Calibri" w:cs="Calibri"/>
                 <w:lang w:val="de-DE"/>
               </w:rPr>
-              <w:t xml:space="preserve">, </w:t>
-            </w:r>
-            <w:proofErr w:type="spellStart"/>
-            <w:r>
-              <w:rPr>
-                <w:rFonts w:ascii="Calibri" w:hAnsi="Calibri" w:cs="Calibri"/>
-                <w:lang w:val="de-DE"/>
-              </w:rPr>
-              <w:t>book</w:t>
-            </w:r>
-            <w:proofErr w:type="spellEnd"/>
-            <w:r>
-              <w:rPr>
-                <w:rFonts w:ascii="Calibri" w:hAnsi="Calibri" w:cs="Calibri"/>
-                <w:lang w:val="de-DE"/>
-              </w:rPr>
-              <w:t xml:space="preserve">, etc.) </w:t>
-            </w:r>
-            <w:r>
-              <w:rPr>
-                <w:rFonts w:ascii="Calibri" w:hAnsi="Calibri" w:cs="Calibri"/>
-                <w:lang w:val="de-DE"/>
-              </w:rPr>
-              <w:t xml:space="preserve">benötigen noch weiteres Training für höhere Genauigkeit. </w:t>
+              <w:t xml:space="preserve">, etc.) benötigen noch weiteres Training für höhere Genauigkeit. </w:t>
             </w:r>
           </w:p>
           <w:p>
@@ -1176,6 +1088,182 @@
                 <w:lang w:val="de-DE"/>
               </w:rPr>
               <w:t xml:space="preserve"> nicht im Rahmen des Praktikums umgesetzt werden und bedarf weiterer Untersuchungen. Abfrage der Informationen eher langsam und nicht komfortabel.</w:t>
+            </w:r>
+          </w:p>
+          <w:p>
+            <w:pPr>
+              <w:pStyle w:val="OnTrack"/>
+              <w:rPr>
+                <w:rFonts w:ascii="Calibri" w:hAnsi="Calibri" w:cs="Calibri"/>
+                <w:lang w:val="de-DE"/>
+              </w:rPr>
+            </w:pPr>
+            <w:r>
+              <w:rPr>
+                <w:rFonts w:ascii="Calibri" w:hAnsi="Calibri" w:cs="Calibri"/>
+                <w:lang w:val="de-DE"/>
+              </w:rPr>
+              <w:t xml:space="preserve">Problem 2: POS-Tagging, um </w:t>
+            </w:r>
+            <w:r>
+              <w:rPr>
+                <w:rFonts w:ascii="Calibri" w:hAnsi="Calibri" w:cs="Calibri"/>
+                <w:lang w:val="de-DE"/>
+              </w:rPr>
+              <w:t>t</w:t>
+            </w:r>
+            <w:r>
+              <w:rPr>
+                <w:rFonts w:ascii="Calibri" w:hAnsi="Calibri" w:cs="Calibri"/>
+                <w:lang w:val="de-DE"/>
+              </w:rPr>
+              <w:t>it</w:t>
+            </w:r>
+            <w:r>
+              <w:rPr>
+                <w:rFonts w:ascii="Calibri" w:hAnsi="Calibri" w:cs="Calibri"/>
+                <w:lang w:val="de-DE"/>
+              </w:rPr>
+              <w:t>l</w:t>
+            </w:r>
+            <w:r>
+              <w:rPr>
+                <w:rFonts w:ascii="Calibri" w:hAnsi="Calibri" w:cs="Calibri"/>
+                <w:lang w:val="de-DE"/>
+              </w:rPr>
+              <w:t xml:space="preserve">e, </w:t>
+            </w:r>
+            <w:proofErr w:type="spellStart"/>
+            <w:r>
+              <w:rPr>
+                <w:rFonts w:ascii="Calibri" w:hAnsi="Calibri" w:cs="Calibri"/>
+                <w:lang w:val="de-DE"/>
+              </w:rPr>
+              <w:t>b</w:t>
+            </w:r>
+            <w:r>
+              <w:rPr>
+                <w:rFonts w:ascii="Calibri" w:hAnsi="Calibri" w:cs="Calibri"/>
+                <w:lang w:val="de-DE"/>
+              </w:rPr>
+              <w:t>ooktitle</w:t>
+            </w:r>
+            <w:proofErr w:type="spellEnd"/>
+            <w:r>
+              <w:rPr>
+                <w:rFonts w:ascii="Calibri" w:hAnsi="Calibri" w:cs="Calibri"/>
+                <w:lang w:val="de-DE"/>
+              </w:rPr>
+              <w:t xml:space="preserve">, </w:t>
+            </w:r>
+            <w:proofErr w:type="spellStart"/>
+            <w:r>
+              <w:rPr>
+                <w:rFonts w:ascii="Calibri" w:hAnsi="Calibri" w:cs="Calibri"/>
+                <w:lang w:val="de-DE"/>
+              </w:rPr>
+              <w:t>j</w:t>
+            </w:r>
+            <w:r>
+              <w:rPr>
+                <w:rFonts w:ascii="Calibri" w:hAnsi="Calibri" w:cs="Calibri"/>
+                <w:lang w:val="de-DE"/>
+              </w:rPr>
+              <w:t>ournal</w:t>
+            </w:r>
+            <w:proofErr w:type="spellEnd"/>
+            <w:r>
+              <w:rPr>
+                <w:rFonts w:ascii="Calibri" w:hAnsi="Calibri" w:cs="Calibri"/>
+                <w:lang w:val="de-DE"/>
+              </w:rPr>
+              <w:t xml:space="preserve"> und </w:t>
+            </w:r>
+            <w:proofErr w:type="spellStart"/>
+            <w:r>
+              <w:rPr>
+                <w:rFonts w:ascii="Calibri" w:hAnsi="Calibri" w:cs="Calibri"/>
+                <w:lang w:val="de-DE"/>
+              </w:rPr>
+              <w:t>s</w:t>
+            </w:r>
+            <w:r>
+              <w:rPr>
+                <w:rFonts w:ascii="Calibri" w:hAnsi="Calibri" w:cs="Calibri"/>
+                <w:lang w:val="de-DE"/>
+              </w:rPr>
+              <w:t>eries</w:t>
+            </w:r>
+            <w:proofErr w:type="spellEnd"/>
+            <w:r>
+              <w:rPr>
+                <w:rFonts w:ascii="Calibri" w:hAnsi="Calibri" w:cs="Calibri"/>
+                <w:lang w:val="de-DE"/>
+              </w:rPr>
+              <w:t xml:space="preserve"> zu extrahieren</w:t>
+            </w:r>
+            <w:r>
+              <w:rPr>
+                <w:rFonts w:ascii="Calibri" w:hAnsi="Calibri" w:cs="Calibri"/>
+                <w:lang w:val="de-DE"/>
+              </w:rPr>
+              <w:t>,</w:t>
+            </w:r>
+            <w:r>
+              <w:rPr>
+                <w:rFonts w:ascii="Calibri" w:hAnsi="Calibri" w:cs="Calibri"/>
+                <w:lang w:val="de-DE"/>
+              </w:rPr>
+              <w:t xml:space="preserve"> </w:t>
+            </w:r>
+            <w:r>
+              <w:rPr>
+                <w:rFonts w:ascii="Calibri" w:hAnsi="Calibri" w:cs="Calibri"/>
+                <w:lang w:val="de-DE"/>
+              </w:rPr>
+              <w:t xml:space="preserve">hat sich als </w:t>
+            </w:r>
+            <w:r>
+              <w:rPr>
+                <w:rFonts w:ascii="Calibri" w:hAnsi="Calibri" w:cs="Calibri"/>
+                <w:lang w:val="de-DE"/>
+              </w:rPr>
+              <w:t>problematisch herausgestellt</w:t>
+            </w:r>
+            <w:r>
+              <w:rPr>
+                <w:rFonts w:ascii="Calibri" w:hAnsi="Calibri" w:cs="Calibri"/>
+                <w:lang w:val="de-DE"/>
+              </w:rPr>
+              <w:t xml:space="preserve"> und kann im Rahmen des Praktikums nicht mehr umgesetzt werden</w:t>
+            </w:r>
+            <w:r>
+              <w:rPr>
+                <w:rFonts w:ascii="Calibri" w:hAnsi="Calibri" w:cs="Calibri"/>
+                <w:lang w:val="de-DE"/>
+              </w:rPr>
+              <w:t>.</w:t>
+            </w:r>
+            <w:r>
+              <w:rPr>
+                <w:rFonts w:ascii="Calibri" w:hAnsi="Calibri" w:cs="Calibri"/>
+                <w:lang w:val="de-DE"/>
+              </w:rPr>
+              <w:t xml:space="preserve"> </w:t>
+            </w:r>
+            <w:r>
+              <w:rPr>
+                <w:rFonts w:ascii="Calibri" w:hAnsi="Calibri" w:cs="Calibri"/>
+                <w:lang w:val="de-DE"/>
+              </w:rPr>
+              <w:t>Die Extrakt</w:t>
+            </w:r>
+            <w:r>
+              <w:rPr>
+                <w:rFonts w:ascii="Calibri" w:hAnsi="Calibri" w:cs="Calibri"/>
+                <w:lang w:val="de-DE"/>
+              </w:rPr>
+              <w:t>ion dieser Felder erfolgte nun ohne Zuhilfenahme der Tagger.</w:t>
             </w:r>
           </w:p>
           <w:p>
@@ -1370,22 +1458,7 @@
                 <w:rFonts w:ascii="Calibri" w:hAnsi="Calibri" w:cs="Calibri"/>
                 <w:lang w:val="de-DE"/>
               </w:rPr>
-              <w:t xml:space="preserve"> </w:t>
-            </w:r>
-            <w:r>
-              <w:rPr>
-                <w:rFonts w:ascii="Calibri" w:hAnsi="Calibri" w:cs="Calibri"/>
-                <w:lang w:val="de-DE"/>
-              </w:rPr>
-              <w:t xml:space="preserve">Optimierung der </w:t>
-            </w:r>
-            <w:proofErr w:type="spellStart"/>
-            <w:r>
-              <w:rPr>
-                <w:rFonts w:ascii="Calibri" w:hAnsi="Calibri" w:cs="Calibri"/>
-                <w:lang w:val="de-DE"/>
-              </w:rPr>
-              <w:t>Klassif</w:t>
+              <w:t xml:space="preserve"> Optimierung der Klassif</w:t>
             </w:r>
             <w:r>
               <w:rPr>
@@ -1399,15 +1472,7 @@
                 <w:rFonts w:ascii="Calibri" w:hAnsi="Calibri" w:cs="Calibri"/>
                 <w:lang w:val="de-DE"/>
               </w:rPr>
-              <w:t>zierer</w:t>
-            </w:r>
-            <w:proofErr w:type="spellEnd"/>
-            <w:r>
-              <w:rPr>
-                <w:rFonts w:ascii="Calibri" w:hAnsi="Calibri" w:cs="Calibri"/>
-                <w:lang w:val="de-DE"/>
-              </w:rPr>
-              <w:t xml:space="preserve"> der Referenztypen</w:t>
+              <w:t>zierer der Referenztypen</w:t>
             </w:r>
           </w:p>
           <w:p>
@@ -1425,7 +1490,6 @@
               </w:rPr>
               <w:t xml:space="preserve">Aktivität </w:t>
             </w:r>
-            <w:proofErr w:type="gramStart"/>
             <w:r>
               <w:rPr>
                 <w:rFonts w:ascii="Calibri" w:hAnsi="Calibri" w:cs="Calibri"/>
@@ -1440,7 +1504,6 @@
               </w:rPr>
               <w:t xml:space="preserve">  (</w:t>
             </w:r>
-            <w:proofErr w:type="gramEnd"/>
             <w:r>
               <w:rPr>
                 <w:rFonts w:cs="Calibri"/>
@@ -1486,7 +1549,6 @@
               </w:rPr>
               <w:t xml:space="preserve">Aktivität </w:t>
             </w:r>
-            <w:proofErr w:type="gramStart"/>
             <w:r>
               <w:rPr>
                 <w:rFonts w:ascii="Calibri" w:hAnsi="Calibri" w:cs="Calibri"/>
@@ -1501,7 +1563,6 @@
               </w:rPr>
               <w:t xml:space="preserve">  (</w:t>
             </w:r>
-            <w:proofErr w:type="gramEnd"/>
             <w:r>
               <w:rPr>
                 <w:rFonts w:cs="Calibri"/>
@@ -1554,7 +1615,6 @@
               </w:rPr>
               <w:t xml:space="preserve">Aktivität </w:t>
             </w:r>
-            <w:proofErr w:type="gramStart"/>
             <w:r>
               <w:rPr>
                 <w:rFonts w:ascii="Calibri" w:hAnsi="Calibri" w:cs="Calibri"/>
@@ -1569,7 +1629,6 @@
               </w:rPr>
               <w:t xml:space="preserve">  (</w:t>
             </w:r>
-            <w:proofErr w:type="gramEnd"/>
             <w:r>
               <w:rPr>
                 <w:rFonts w:cs="Calibri"/>
@@ -1636,7 +1695,6 @@
               </w:rPr>
               <w:t xml:space="preserve">Aktivität </w:t>
             </w:r>
-            <w:proofErr w:type="gramStart"/>
             <w:r>
               <w:rPr>
                 <w:rFonts w:ascii="Calibri" w:hAnsi="Calibri" w:cs="Calibri"/>
@@ -1651,7 +1709,6 @@
               </w:rPr>
               <w:t xml:space="preserve">  (</w:t>
             </w:r>
-            <w:proofErr w:type="gramEnd"/>
             <w:r>
               <w:rPr>
                 <w:rFonts w:cs="Calibri"/>
@@ -1693,14 +1750,7 @@
                 <w:rFonts w:ascii="Calibri" w:hAnsi="Calibri" w:cs="Calibri"/>
                 <w:lang w:val="de-DE"/>
               </w:rPr>
-              <w:t>Analyse der Testdaten</w:t>
-            </w:r>
-            <w:r>
-              <w:rPr>
-                <w:rFonts w:ascii="Calibri" w:hAnsi="Calibri" w:cs="Calibri"/>
-                <w:lang w:val="de-DE"/>
-              </w:rPr>
-              <w:t xml:space="preserve"> </w:t>
+              <w:t xml:space="preserve">Analyse der Testdaten </w:t>
             </w:r>
           </w:p>
           <w:p>
@@ -1811,7 +1861,7 @@
 </file>
 
 <file path=word/endnotes.xml><?xml version="1.0" encoding="utf-8"?>
-<w:endnotes xmlns:wpc="http://schemas.microsoft.com/office/word/2010/wordprocessingCanvas" xmlns:cx="http://schemas.microsoft.com/office/drawing/2014/chartex" xmlns:cx1="http://schemas.microsoft.com/office/drawing/2015/9/8/chartex" xmlns:cx2="http://schemas.microsoft.com/office/drawing/2015/10/21/chartex" xmlns:cx3="http://schemas.microsoft.com/office/drawing/2016/5/9/chartex" xmlns:cx4="http://schemas.microsoft.com/office/drawing/2016/5/10/chartex" xmlns:cx5="http://schemas.microsoft.com/office/drawing/2016/5/11/chartex" xmlns:cx6="http://schemas.microsoft.com/office/drawing/2016/5/12/chartex" xmlns:cx7="http://schemas.microsoft.com/office/drawing/2016/5/13/chartex" xmlns:cx8="http://schemas.microsoft.com/office/drawing/2016/5/14/chartex" xmlns:mc="http://schemas.openxmlformats.org/markup-compatibility/2006" xmlns:aink="http://schemas.microsoft.com/office/drawing/2016/ink" xmlns:am3d="http://schemas.microsoft.com/office/drawing/2017/model3d" xmlns:o="urn:schemas-microsoft-com:office:office" xmlns:oel="http://schemas.microsoft.com/office/2019/extlst" xmlns:r="http://schemas.openxmlformats.org/officeDocument/2006/relationships" xmlns:m="http://schemas.openxmlformats.org/officeDocument/2006/math" xmlns:v="urn:schemas-microsoft-com:vml" xmlns:wp14="http://schemas.microsoft.com/office/word/2010/wordprocessingDrawing" xmlns:wp="http://schemas.openxmlformats.org/drawingml/2006/wordprocessingDrawing" xmlns:w10="urn:schemas-microsoft-com:office:word" xmlns:w="http://schemas.openxmlformats.org/wordprocessingml/2006/main" xmlns:w14="http://schemas.microsoft.com/office/word/2010/wordml" xmlns:w15="http://schemas.microsoft.com/office/word/2012/wordml" xmlns:w16cex="http://schemas.microsoft.com/office/word/2018/wordml/cex" xmlns:w16cid="http://schemas.microsoft.com/office/word/2016/wordml/cid" xmlns:w16="http://schemas.microsoft.com/office/word/2018/wordml" xmlns:w16sdtdh="http://schemas.microsoft.com/office/word/2020/wordml/sdtdatahash" xmlns:w16se="http://schemas.microsoft.com/office/word/2015/wordml/symex" xmlns:wpg="http://schemas.microsoft.com/office/word/2010/wordprocessingGroup" xmlns:wpi="http://schemas.microsoft.com/office/word/2010/wordprocessingInk" xmlns:wne="http://schemas.microsoft.com/office/word/2006/wordml" xmlns:wps="http://schemas.microsoft.com/office/word/2010/wordprocessingShape" mc:Ignorable="w14 w15 w16se w16cid w16 w16cex w16sdtdh wp14">
+<w:endnotes xmlns:wpc="http://schemas.microsoft.com/office/word/2010/wordprocessingCanvas" xmlns:cx="http://schemas.microsoft.com/office/drawing/2014/chartex" xmlns:cx1="http://schemas.microsoft.com/office/drawing/2015/9/8/chartex" xmlns:cx2="http://schemas.microsoft.com/office/drawing/2015/10/21/chartex" xmlns:cx3="http://schemas.microsoft.com/office/drawing/2016/5/9/chartex" xmlns:cx4="http://schemas.microsoft.com/office/drawing/2016/5/10/chartex" xmlns:cx5="http://schemas.microsoft.com/office/drawing/2016/5/11/chartex" xmlns:cx6="http://schemas.microsoft.com/office/drawing/2016/5/12/chartex" xmlns:cx7="http://schemas.microsoft.com/office/drawing/2016/5/13/chartex" xmlns:cx8="http://schemas.microsoft.com/office/drawing/2016/5/14/chartex" xmlns:mc="http://schemas.openxmlformats.org/markup-compatibility/2006" xmlns:aink="http://schemas.microsoft.com/office/drawing/2016/ink" xmlns:am3d="http://schemas.microsoft.com/office/drawing/2017/model3d" xmlns:o="urn:schemas-microsoft-com:office:office" xmlns:oel="http://schemas.microsoft.com/office/2019/extlst" xmlns:r="http://schemas.openxmlformats.org/officeDocument/2006/relationships" xmlns:m="http://schemas.openxmlformats.org/officeDocument/2006/math" xmlns:v="urn:schemas-microsoft-com:vml" xmlns:wp14="http://schemas.microsoft.com/office/word/2010/wordprocessingDrawing" xmlns:wp="http://schemas.openxmlformats.org/drawingml/2006/wordprocessingDrawing" xmlns:w10="urn:schemas-microsoft-com:office:word" xmlns:w="http://schemas.openxmlformats.org/wordprocessingml/2006/main" xmlns:w14="http://schemas.microsoft.com/office/word/2010/wordml" xmlns:w15="http://schemas.microsoft.com/office/word/2012/wordml" xmlns:w16cex="http://schemas.microsoft.com/office/word/2018/wordml/cex" xmlns:w16cid="http://schemas.microsoft.com/office/word/2016/wordml/cid" xmlns:w16="http://schemas.microsoft.com/office/word/2018/wordml" xmlns:w16du="http://schemas.microsoft.com/office/word/2023/wordml/word16du" xmlns:w16sdtdh="http://schemas.microsoft.com/office/word/2020/wordml/sdtdatahash" xmlns:w16se="http://schemas.microsoft.com/office/word/2015/wordml/symex" xmlns:wpg="http://schemas.microsoft.com/office/word/2010/wordprocessingGroup" xmlns:wpi="http://schemas.microsoft.com/office/word/2010/wordprocessingInk" xmlns:wne="http://schemas.microsoft.com/office/word/2006/wordml" xmlns:wps="http://schemas.microsoft.com/office/word/2010/wordprocessingShape" mc:Ignorable="w14 w15 w16se w16cid w16 w16cex w16sdtdh w16du wp14">
   <w:endnote w:type="separator" w:id="-1">
     <w:p>
       <w:pPr>
@@ -1836,7 +1886,7 @@
 </file>
 
 <file path=word/footnotes.xml><?xml version="1.0" encoding="utf-8"?>
-<w:footnotes xmlns:wpc="http://schemas.microsoft.com/office/word/2010/wordprocessingCanvas" xmlns:cx="http://schemas.microsoft.com/office/drawing/2014/chartex" xmlns:cx1="http://schemas.microsoft.com/office/drawing/2015/9/8/chartex" xmlns:cx2="http://schemas.microsoft.com/office/drawing/2015/10/21/chartex" xmlns:cx3="http://schemas.microsoft.com/office/drawing/2016/5/9/chartex" xmlns:cx4="http://schemas.microsoft.com/office/drawing/2016/5/10/chartex" xmlns:cx5="http://schemas.microsoft.com/office/drawing/2016/5/11/chartex" xmlns:cx6="http://schemas.microsoft.com/office/drawing/2016/5/12/chartex" xmlns:cx7="http://schemas.microsoft.com/office/drawing/2016/5/13/chartex" xmlns:cx8="http://schemas.microsoft.com/office/drawing/2016/5/14/chartex" xmlns:mc="http://schemas.openxmlformats.org/markup-compatibility/2006" xmlns:aink="http://schemas.microsoft.com/office/drawing/2016/ink" xmlns:am3d="http://schemas.microsoft.com/office/drawing/2017/model3d" xmlns:o="urn:schemas-microsoft-com:office:office" xmlns:oel="http://schemas.microsoft.com/office/2019/extlst" xmlns:r="http://schemas.openxmlformats.org/officeDocument/2006/relationships" xmlns:m="http://schemas.openxmlformats.org/officeDocument/2006/math" xmlns:v="urn:schemas-microsoft-com:vml" xmlns:wp14="http://schemas.microsoft.com/office/word/2010/wordprocessingDrawing" xmlns:wp="http://schemas.openxmlformats.org/drawingml/2006/wordprocessingDrawing" xmlns:w10="urn:schemas-microsoft-com:office:word" xmlns:w="http://schemas.openxmlformats.org/wordprocessingml/2006/main" xmlns:w14="http://schemas.microsoft.com/office/word/2010/wordml" xmlns:w15="http://schemas.microsoft.com/office/word/2012/wordml" xmlns:w16cex="http://schemas.microsoft.com/office/word/2018/wordml/cex" xmlns:w16cid="http://schemas.microsoft.com/office/word/2016/wordml/cid" xmlns:w16="http://schemas.microsoft.com/office/word/2018/wordml" xmlns:w16sdtdh="http://schemas.microsoft.com/office/word/2020/wordml/sdtdatahash" xmlns:w16se="http://schemas.microsoft.com/office/word/2015/wordml/symex" xmlns:wpg="http://schemas.microsoft.com/office/word/2010/wordprocessingGroup" xmlns:wpi="http://schemas.microsoft.com/office/word/2010/wordprocessingInk" xmlns:wne="http://schemas.microsoft.com/office/word/2006/wordml" xmlns:wps="http://schemas.microsoft.com/office/word/2010/wordprocessingShape" mc:Ignorable="w14 w15 w16se w16cid w16 w16cex w16sdtdh wp14">
+<w:footnotes xmlns:wpc="http://schemas.microsoft.com/office/word/2010/wordprocessingCanvas" xmlns:cx="http://schemas.microsoft.com/office/drawing/2014/chartex" xmlns:cx1="http://schemas.microsoft.com/office/drawing/2015/9/8/chartex" xmlns:cx2="http://schemas.microsoft.com/office/drawing/2015/10/21/chartex" xmlns:cx3="http://schemas.microsoft.com/office/drawing/2016/5/9/chartex" xmlns:cx4="http://schemas.microsoft.com/office/drawing/2016/5/10/chartex" xmlns:cx5="http://schemas.microsoft.com/office/drawing/2016/5/11/chartex" xmlns:cx6="http://schemas.microsoft.com/office/drawing/2016/5/12/chartex" xmlns:cx7="http://schemas.microsoft.com/office/drawing/2016/5/13/chartex" xmlns:cx8="http://schemas.microsoft.com/office/drawing/2016/5/14/chartex" xmlns:mc="http://schemas.openxmlformats.org/markup-compatibility/2006" xmlns:aink="http://schemas.microsoft.com/office/drawing/2016/ink" xmlns:am3d="http://schemas.microsoft.com/office/drawing/2017/model3d" xmlns:o="urn:schemas-microsoft-com:office:office" xmlns:oel="http://schemas.microsoft.com/office/2019/extlst" xmlns:r="http://schemas.openxmlformats.org/officeDocument/2006/relationships" xmlns:m="http://schemas.openxmlformats.org/officeDocument/2006/math" xmlns:v="urn:schemas-microsoft-com:vml" xmlns:wp14="http://schemas.microsoft.com/office/word/2010/wordprocessingDrawing" xmlns:wp="http://schemas.openxmlformats.org/drawingml/2006/wordprocessingDrawing" xmlns:w10="urn:schemas-microsoft-com:office:word" xmlns:w="http://schemas.openxmlformats.org/wordprocessingml/2006/main" xmlns:w14="http://schemas.microsoft.com/office/word/2010/wordml" xmlns:w15="http://schemas.microsoft.com/office/word/2012/wordml" xmlns:w16cex="http://schemas.microsoft.com/office/word/2018/wordml/cex" xmlns:w16cid="http://schemas.microsoft.com/office/word/2016/wordml/cid" xmlns:w16="http://schemas.microsoft.com/office/word/2018/wordml" xmlns:w16du="http://schemas.microsoft.com/office/word/2023/wordml/word16du" xmlns:w16sdtdh="http://schemas.microsoft.com/office/word/2020/wordml/sdtdatahash" xmlns:w16se="http://schemas.microsoft.com/office/word/2015/wordml/symex" xmlns:wpg="http://schemas.microsoft.com/office/word/2010/wordprocessingGroup" xmlns:wpi="http://schemas.microsoft.com/office/word/2010/wordprocessingInk" xmlns:wne="http://schemas.microsoft.com/office/word/2006/wordml" xmlns:wps="http://schemas.microsoft.com/office/word/2010/wordprocessingShape" mc:Ignorable="w14 w15 w16se w16cid w16 w16cex w16sdtdh w16du wp14">
   <w:footnote w:type="separator" w:id="-1">
     <w:p>
       <w:pPr>
@@ -1861,7 +1911,7 @@
 </file>
 
 <file path=word/numbering.xml><?xml version="1.0" encoding="utf-8"?>
-<w:numbering xmlns:wpc="http://schemas.microsoft.com/office/word/2010/wordprocessingCanvas" xmlns:cx="http://schemas.microsoft.com/office/drawing/2014/chartex" xmlns:cx1="http://schemas.microsoft.com/office/drawing/2015/9/8/chartex" xmlns:cx2="http://schemas.microsoft.com/office/drawing/2015/10/21/chartex" xmlns:cx3="http://schemas.microsoft.com/office/drawing/2016/5/9/chartex" xmlns:cx4="http://schemas.microsoft.com/office/drawing/2016/5/10/chartex" xmlns:cx5="http://schemas.microsoft.com/office/drawing/2016/5/11/chartex" xmlns:cx6="http://schemas.microsoft.com/office/drawing/2016/5/12/chartex" xmlns:cx7="http://schemas.microsoft.com/office/drawing/2016/5/13/chartex" xmlns:cx8="http://schemas.microsoft.com/office/drawing/2016/5/14/chartex" xmlns:mc="http://schemas.openxmlformats.org/markup-compatibility/2006" xmlns:aink="http://schemas.microsoft.com/office/drawing/2016/ink" xmlns:am3d="http://schemas.microsoft.com/office/drawing/2017/model3d" xmlns:o="urn:schemas-microsoft-com:office:office" xmlns:oel="http://schemas.microsoft.com/office/2019/extlst" xmlns:r="http://schemas.openxmlformats.org/officeDocument/2006/relationships" xmlns:m="http://schemas.openxmlformats.org/officeDocument/2006/math" xmlns:v="urn:schemas-microsoft-com:vml" xmlns:wp14="http://schemas.microsoft.com/office/word/2010/wordprocessingDrawing" xmlns:wp="http://schemas.openxmlformats.org/drawingml/2006/wordprocessingDrawing" xmlns:w10="urn:schemas-microsoft-com:office:word" xmlns:w="http://schemas.openxmlformats.org/wordprocessingml/2006/main" xmlns:w14="http://schemas.microsoft.com/office/word/2010/wordml" xmlns:w15="http://schemas.microsoft.com/office/word/2012/wordml" xmlns:w16cex="http://schemas.microsoft.com/office/word/2018/wordml/cex" xmlns:w16cid="http://schemas.microsoft.com/office/word/2016/wordml/cid" xmlns:w16="http://schemas.microsoft.com/office/word/2018/wordml" xmlns:w16sdtdh="http://schemas.microsoft.com/office/word/2020/wordml/sdtdatahash" xmlns:w16se="http://schemas.microsoft.com/office/word/2015/wordml/symex" xmlns:wpg="http://schemas.microsoft.com/office/word/2010/wordprocessingGroup" xmlns:wpi="http://schemas.microsoft.com/office/word/2010/wordprocessingInk" xmlns:wne="http://schemas.microsoft.com/office/word/2006/wordml" xmlns:wps="http://schemas.microsoft.com/office/word/2010/wordprocessingShape" mc:Ignorable="w14 w15 w16se w16cid w16 w16cex w16sdtdh wp14">
+<w:numbering xmlns:wpc="http://schemas.microsoft.com/office/word/2010/wordprocessingCanvas" xmlns:cx="http://schemas.microsoft.com/office/drawing/2014/chartex" xmlns:cx1="http://schemas.microsoft.com/office/drawing/2015/9/8/chartex" xmlns:cx2="http://schemas.microsoft.com/office/drawing/2015/10/21/chartex" xmlns:cx3="http://schemas.microsoft.com/office/drawing/2016/5/9/chartex" xmlns:cx4="http://schemas.microsoft.com/office/drawing/2016/5/10/chartex" xmlns:cx5="http://schemas.microsoft.com/office/drawing/2016/5/11/chartex" xmlns:cx6="http://schemas.microsoft.com/office/drawing/2016/5/12/chartex" xmlns:cx7="http://schemas.microsoft.com/office/drawing/2016/5/13/chartex" xmlns:cx8="http://schemas.microsoft.com/office/drawing/2016/5/14/chartex" xmlns:mc="http://schemas.openxmlformats.org/markup-compatibility/2006" xmlns:aink="http://schemas.microsoft.com/office/drawing/2016/ink" xmlns:am3d="http://schemas.microsoft.com/office/drawing/2017/model3d" xmlns:o="urn:schemas-microsoft-com:office:office" xmlns:oel="http://schemas.microsoft.com/office/2019/extlst" xmlns:r="http://schemas.openxmlformats.org/officeDocument/2006/relationships" xmlns:m="http://schemas.openxmlformats.org/officeDocument/2006/math" xmlns:v="urn:schemas-microsoft-com:vml" xmlns:wp14="http://schemas.microsoft.com/office/word/2010/wordprocessingDrawing" xmlns:wp="http://schemas.openxmlformats.org/drawingml/2006/wordprocessingDrawing" xmlns:w10="urn:schemas-microsoft-com:office:word" xmlns:w="http://schemas.openxmlformats.org/wordprocessingml/2006/main" xmlns:w14="http://schemas.microsoft.com/office/word/2010/wordml" xmlns:w15="http://schemas.microsoft.com/office/word/2012/wordml" xmlns:w16cex="http://schemas.microsoft.com/office/word/2018/wordml/cex" xmlns:w16cid="http://schemas.microsoft.com/office/word/2016/wordml/cid" xmlns:w16="http://schemas.microsoft.com/office/word/2018/wordml" xmlns:w16du="http://schemas.microsoft.com/office/word/2023/wordml/word16du" xmlns:w16sdtdh="http://schemas.microsoft.com/office/word/2020/wordml/sdtdatahash" xmlns:w16se="http://schemas.microsoft.com/office/word/2015/wordml/symex" xmlns:wpg="http://schemas.microsoft.com/office/word/2010/wordprocessingGroup" xmlns:wpi="http://schemas.microsoft.com/office/word/2010/wordprocessingInk" xmlns:wne="http://schemas.microsoft.com/office/word/2006/wordml" xmlns:wps="http://schemas.microsoft.com/office/word/2010/wordprocessingShape" mc:Ignorable="w14 w15 w16se w16cid w16 w16cex w16sdtdh w16du wp14">
   <w:abstractNum w:abstractNumId="0" w15:restartNumberingAfterBreak="0">
     <w:nsid w:val="446775D7"/>
     <w:multiLevelType w:val="hybridMultilevel"/>
@@ -2102,7 +2152,7 @@
 </file>
 
 <file path=word/styles.xml><?xml version="1.0" encoding="utf-8"?>
-<w:styles xmlns:mc="http://schemas.openxmlformats.org/markup-compatibility/2006" xmlns:r="http://schemas.openxmlformats.org/officeDocument/2006/relationships" xmlns:w="http://schemas.openxmlformats.org/wordprocessingml/2006/main" xmlns:w14="http://schemas.microsoft.com/office/word/2010/wordml" xmlns:w15="http://schemas.microsoft.com/office/word/2012/wordml" xmlns:w16cex="http://schemas.microsoft.com/office/word/2018/wordml/cex" xmlns:w16cid="http://schemas.microsoft.com/office/word/2016/wordml/cid" xmlns:w16="http://schemas.microsoft.com/office/word/2018/wordml" xmlns:w16sdtdh="http://schemas.microsoft.com/office/word/2020/wordml/sdtdatahash" xmlns:w16se="http://schemas.microsoft.com/office/word/2015/wordml/symex" mc:Ignorable="w14 w15 w16se w16cid w16 w16cex w16sdtdh">
+<w:styles xmlns:mc="http://schemas.openxmlformats.org/markup-compatibility/2006" xmlns:r="http://schemas.openxmlformats.org/officeDocument/2006/relationships" xmlns:w="http://schemas.openxmlformats.org/wordprocessingml/2006/main" xmlns:w14="http://schemas.microsoft.com/office/word/2010/wordml" xmlns:w15="http://schemas.microsoft.com/office/word/2012/wordml" xmlns:w16cex="http://schemas.microsoft.com/office/word/2018/wordml/cex" xmlns:w16cid="http://schemas.microsoft.com/office/word/2016/wordml/cid" xmlns:w16="http://schemas.microsoft.com/office/word/2018/wordml" xmlns:w16du="http://schemas.microsoft.com/office/word/2023/wordml/word16du" xmlns:w16sdtdh="http://schemas.microsoft.com/office/word/2020/wordml/sdtdatahash" xmlns:w16se="http://schemas.microsoft.com/office/word/2015/wordml/symex" mc:Ignorable="w14 w15 w16se w16cid w16 w16cex w16sdtdh w16du">
   <w:docDefaults>
     <w:rPrDefault>
       <w:rPr>
@@ -2813,7 +2863,7 @@
 </file>
 
 <file path=word/glossary/document.xml><?xml version="1.0" encoding="utf-8"?>
-<w:glossaryDocument xmlns:wpc="http://schemas.microsoft.com/office/word/2010/wordprocessingCanvas" xmlns:cx="http://schemas.microsoft.com/office/drawing/2014/chartex" xmlns:cx1="http://schemas.microsoft.com/office/drawing/2015/9/8/chartex" xmlns:cx2="http://schemas.microsoft.com/office/drawing/2015/10/21/chartex" xmlns:cx3="http://schemas.microsoft.com/office/drawing/2016/5/9/chartex" xmlns:cx4="http://schemas.microsoft.com/office/drawing/2016/5/10/chartex" xmlns:cx5="http://schemas.microsoft.com/office/drawing/2016/5/11/chartex" xmlns:cx6="http://schemas.microsoft.com/office/drawing/2016/5/12/chartex" xmlns:cx7="http://schemas.microsoft.com/office/drawing/2016/5/13/chartex" xmlns:cx8="http://schemas.microsoft.com/office/drawing/2016/5/14/chartex" xmlns:mc="http://schemas.openxmlformats.org/markup-compatibility/2006" xmlns:aink="http://schemas.microsoft.com/office/drawing/2016/ink" xmlns:am3d="http://schemas.microsoft.com/office/drawing/2017/model3d" xmlns:o="urn:schemas-microsoft-com:office:office" xmlns:oel="http://schemas.microsoft.com/office/2019/extlst" xmlns:r="http://schemas.openxmlformats.org/officeDocument/2006/relationships" xmlns:m="http://schemas.openxmlformats.org/officeDocument/2006/math" xmlns:v="urn:schemas-microsoft-com:vml" xmlns:wp14="http://schemas.microsoft.com/office/word/2010/wordprocessingDrawing" xmlns:wp="http://schemas.openxmlformats.org/drawingml/2006/wordprocessingDrawing" xmlns:w10="urn:schemas-microsoft-com:office:word" xmlns:w="http://schemas.openxmlformats.org/wordprocessingml/2006/main" xmlns:w14="http://schemas.microsoft.com/office/word/2010/wordml" xmlns:w15="http://schemas.microsoft.com/office/word/2012/wordml" xmlns:w16cex="http://schemas.microsoft.com/office/word/2018/wordml/cex" xmlns:w16cid="http://schemas.microsoft.com/office/word/2016/wordml/cid" xmlns:w16="http://schemas.microsoft.com/office/word/2018/wordml" xmlns:w16sdtdh="http://schemas.microsoft.com/office/word/2020/wordml/sdtdatahash" xmlns:w16se="http://schemas.microsoft.com/office/word/2015/wordml/symex" xmlns:wpg="http://schemas.microsoft.com/office/word/2010/wordprocessingGroup" xmlns:wpi="http://schemas.microsoft.com/office/word/2010/wordprocessingInk" xmlns:wne="http://schemas.microsoft.com/office/word/2006/wordml" xmlns:wps="http://schemas.microsoft.com/office/word/2010/wordprocessingShape" mc:Ignorable="w14 w15 w16se w16cid w16 w16cex w16sdtdh wp14">
+<w:glossaryDocument xmlns:wpc="http://schemas.microsoft.com/office/word/2010/wordprocessingCanvas" xmlns:cx="http://schemas.microsoft.com/office/drawing/2014/chartex" xmlns:cx1="http://schemas.microsoft.com/office/drawing/2015/9/8/chartex" xmlns:cx2="http://schemas.microsoft.com/office/drawing/2015/10/21/chartex" xmlns:cx3="http://schemas.microsoft.com/office/drawing/2016/5/9/chartex" xmlns:cx4="http://schemas.microsoft.com/office/drawing/2016/5/10/chartex" xmlns:cx5="http://schemas.microsoft.com/office/drawing/2016/5/11/chartex" xmlns:cx6="http://schemas.microsoft.com/office/drawing/2016/5/12/chartex" xmlns:cx7="http://schemas.microsoft.com/office/drawing/2016/5/13/chartex" xmlns:cx8="http://schemas.microsoft.com/office/drawing/2016/5/14/chartex" xmlns:mc="http://schemas.openxmlformats.org/markup-compatibility/2006" xmlns:aink="http://schemas.microsoft.com/office/drawing/2016/ink" xmlns:am3d="http://schemas.microsoft.com/office/drawing/2017/model3d" xmlns:o="urn:schemas-microsoft-com:office:office" xmlns:oel="http://schemas.microsoft.com/office/2019/extlst" xmlns:r="http://schemas.openxmlformats.org/officeDocument/2006/relationships" xmlns:m="http://schemas.openxmlformats.org/officeDocument/2006/math" xmlns:v="urn:schemas-microsoft-com:vml" xmlns:wp14="http://schemas.microsoft.com/office/word/2010/wordprocessingDrawing" xmlns:wp="http://schemas.openxmlformats.org/drawingml/2006/wordprocessingDrawing" xmlns:w10="urn:schemas-microsoft-com:office:word" xmlns:w="http://schemas.openxmlformats.org/wordprocessingml/2006/main" xmlns:w14="http://schemas.microsoft.com/office/word/2010/wordml" xmlns:w15="http://schemas.microsoft.com/office/word/2012/wordml" xmlns:w16cex="http://schemas.microsoft.com/office/word/2018/wordml/cex" xmlns:w16cid="http://schemas.microsoft.com/office/word/2016/wordml/cid" xmlns:w16="http://schemas.microsoft.com/office/word/2018/wordml" xmlns:w16du="http://schemas.microsoft.com/office/word/2023/wordml/word16du" xmlns:w16sdtdh="http://schemas.microsoft.com/office/word/2020/wordml/sdtdatahash" xmlns:w16se="http://schemas.microsoft.com/office/word/2015/wordml/symex" xmlns:wpg="http://schemas.microsoft.com/office/word/2010/wordprocessingGroup" xmlns:wpi="http://schemas.microsoft.com/office/word/2010/wordprocessingInk" xmlns:wne="http://schemas.microsoft.com/office/word/2006/wordml" xmlns:wps="http://schemas.microsoft.com/office/word/2010/wordprocessingShape" mc:Ignorable="w14 w15 w16se w16cid w16 w16cex w16sdtdh w16du wp14">
   <w:docParts>
     <w:docPart>
       <w:docPartPr>
@@ -2849,13 +2899,13 @@
 </file>
 
 <file path=word/glossary/fontTable.xml><?xml version="1.0" encoding="utf-8"?>
-<w:fonts xmlns:mc="http://schemas.openxmlformats.org/markup-compatibility/2006" xmlns:r="http://schemas.openxmlformats.org/officeDocument/2006/relationships" xmlns:w="http://schemas.openxmlformats.org/wordprocessingml/2006/main" xmlns:w14="http://schemas.microsoft.com/office/word/2010/wordml" xmlns:w15="http://schemas.microsoft.com/office/word/2012/wordml" xmlns:w16cex="http://schemas.microsoft.com/office/word/2018/wordml/cex" xmlns:w16cid="http://schemas.microsoft.com/office/word/2016/wordml/cid" xmlns:w16="http://schemas.microsoft.com/office/word/2018/wordml" xmlns:w16sdtdh="http://schemas.microsoft.com/office/word/2020/wordml/sdtdatahash" xmlns:w16se="http://schemas.microsoft.com/office/word/2015/wordml/symex" mc:Ignorable="w14 w15 w16se w16cid w16 w16cex w16sdtdh">
+<w:fonts xmlns:mc="http://schemas.openxmlformats.org/markup-compatibility/2006" xmlns:r="http://schemas.openxmlformats.org/officeDocument/2006/relationships" xmlns:w="http://schemas.openxmlformats.org/wordprocessingml/2006/main" xmlns:w14="http://schemas.microsoft.com/office/word/2010/wordml" xmlns:w15="http://schemas.microsoft.com/office/word/2012/wordml" xmlns:w16cex="http://schemas.microsoft.com/office/word/2018/wordml/cex" xmlns:w16cid="http://schemas.microsoft.com/office/word/2016/wordml/cid" xmlns:w16="http://schemas.microsoft.com/office/word/2018/wordml" xmlns:w16du="http://schemas.microsoft.com/office/word/2023/wordml/word16du" xmlns:w16sdtdh="http://schemas.microsoft.com/office/word/2020/wordml/sdtdatahash" xmlns:w16se="http://schemas.microsoft.com/office/word/2015/wordml/symex" mc:Ignorable="w14 w15 w16se w16cid w16 w16cex w16sdtdh w16du">
   <w:font w:name="Wingdings 2">
     <w:panose1 w:val="05020102010507070707"/>
-    <w:charset w:val="4D"/>
-    <w:family w:val="decorative"/>
+    <w:charset w:val="02"/>
+    <w:family w:val="roman"/>
     <w:pitch w:val="variable"/>
-    <w:sig w:usb0="00000003" w:usb1="00000000" w:usb2="00000000" w:usb3="00000000" w:csb0="80000001" w:csb1="00000000"/>
+    <w:sig w:usb0="00000000" w:usb1="10000000" w:usb2="00000000" w:usb3="00000000" w:csb0="80000000" w:csb1="00000000"/>
   </w:font>
   <w:font w:name="Times New Roman">
     <w:panose1 w:val="02020603050405020304"/>
@@ -2873,15 +2923,15 @@
   </w:font>
   <w:font w:name="Wingdings">
     <w:panose1 w:val="05000000000000000000"/>
-    <w:charset w:val="4D"/>
-    <w:family w:val="decorative"/>
+    <w:charset w:val="02"/>
+    <w:family w:val="auto"/>
     <w:pitch w:val="variable"/>
-    <w:sig w:usb0="00000003" w:usb1="00000000" w:usb2="00000000" w:usb3="00000000" w:csb0="80000001" w:csb1="00000000"/>
+    <w:sig w:usb0="00000000" w:usb1="10000000" w:usb2="00000000" w:usb3="00000000" w:csb0="80000000" w:csb1="00000000"/>
   </w:font>
   <w:font w:name="Symbol">
     <w:panose1 w:val="05050102010706020507"/>
     <w:charset w:val="02"/>
-    <w:family w:val="decorative"/>
+    <w:family w:val="roman"/>
     <w:pitch w:val="variable"/>
     <w:sig w:usb0="00000000" w:usb1="10000000" w:usb2="00000000" w:usb3="00000000" w:csb0="80000000" w:csb1="00000000"/>
   </w:font>
@@ -2890,7 +2940,7 @@
     <w:charset w:val="00"/>
     <w:family w:val="swiss"/>
     <w:pitch w:val="variable"/>
-    <w:sig w:usb0="E4002EFF" w:usb1="C000247B" w:usb2="00000009" w:usb3="00000000" w:csb0="000001FF" w:csb1="00000000"/>
+    <w:sig w:usb0="E4002EFF" w:usb1="C200247B" w:usb2="00000009" w:usb3="00000000" w:csb0="000001FF" w:csb1="00000000"/>
   </w:font>
   <w:font w:name="Yu Mincho">
     <w:altName w:val="游明朝"/>
@@ -2905,7 +2955,7 @@
     <w:charset w:val="00"/>
     <w:family w:val="swiss"/>
     <w:pitch w:val="variable"/>
-    <w:sig w:usb0="E4002EFF" w:usb1="C000247B" w:usb2="00000009" w:usb3="00000000" w:csb0="000001FF" w:csb1="00000000"/>
+    <w:sig w:usb0="E4002EFF" w:usb1="C200247B" w:usb2="00000009" w:usb3="00000000" w:csb0="000001FF" w:csb1="00000000"/>
   </w:font>
   <w:font w:name="Yu Gothic Light">
     <w:altName w:val="游ゴシック Light"/>
@@ -2917,21 +2967,19 @@
   </w:font>
   <w:font w:name="Corbel Light">
     <w:altName w:val="Calibri"/>
-    <w:panose1 w:val="020B0604020202020204"/>
+    <w:panose1 w:val="020B0303020204020204"/>
     <w:charset w:val="00"/>
     <w:family w:val="swiss"/>
     <w:pitch w:val="variable"/>
     <w:sig w:usb0="A00002EF" w:usb1="4000A44B" w:usb2="00000000" w:usb3="00000000" w:csb0="0000019F" w:csb1="00000000"/>
   </w:font>
   <w:font w:name="Aptos">
-    <w:panose1 w:val="020B0004020202020204"/>
     <w:charset w:val="00"/>
     <w:family w:val="swiss"/>
     <w:pitch w:val="variable"/>
     <w:sig w:usb0="20000287" w:usb1="00000003" w:usb2="00000000" w:usb3="00000000" w:csb0="0000019F" w:csb1="00000000"/>
   </w:font>
   <w:font w:name="Aptos Display">
-    <w:panose1 w:val="020B0004020202020204"/>
     <w:charset w:val="00"/>
     <w:family w:val="swiss"/>
     <w:pitch w:val="variable"/>
@@ -2941,7 +2989,7 @@
 </file>
 
 <file path=word/glossary/settings.xml><?xml version="1.0" encoding="utf-8"?>
-<w:settings xmlns:mc="http://schemas.openxmlformats.org/markup-compatibility/2006" xmlns:o="urn:schemas-microsoft-com:office:office" xmlns:r="http://schemas.openxmlformats.org/officeDocument/2006/relationships" xmlns:m="http://schemas.openxmlformats.org/officeDocument/2006/math" xmlns:v="urn:schemas-microsoft-com:vml" xmlns:w10="urn:schemas-microsoft-com:office:word" xmlns:w="http://schemas.openxmlformats.org/wordprocessingml/2006/main" xmlns:w14="http://schemas.microsoft.com/office/word/2010/wordml" xmlns:w15="http://schemas.microsoft.com/office/word/2012/wordml" xmlns:w16cex="http://schemas.microsoft.com/office/word/2018/wordml/cex" xmlns:w16cid="http://schemas.microsoft.com/office/word/2016/wordml/cid" xmlns:w16="http://schemas.microsoft.com/office/word/2018/wordml" xmlns:w16sdtdh="http://schemas.microsoft.com/office/word/2020/wordml/sdtdatahash" xmlns:w16se="http://schemas.microsoft.com/office/word/2015/wordml/symex" xmlns:sl="http://schemas.openxmlformats.org/schemaLibrary/2006/main" mc:Ignorable="w14 w15 w16se w16cid w16 w16cex w16sdtdh">
+<w:settings xmlns:mc="http://schemas.openxmlformats.org/markup-compatibility/2006" xmlns:o="urn:schemas-microsoft-com:office:office" xmlns:r="http://schemas.openxmlformats.org/officeDocument/2006/relationships" xmlns:m="http://schemas.openxmlformats.org/officeDocument/2006/math" xmlns:v="urn:schemas-microsoft-com:vml" xmlns:w10="urn:schemas-microsoft-com:office:word" xmlns:w="http://schemas.openxmlformats.org/wordprocessingml/2006/main" xmlns:w14="http://schemas.microsoft.com/office/word/2010/wordml" xmlns:w15="http://schemas.microsoft.com/office/word/2012/wordml" xmlns:w16cex="http://schemas.microsoft.com/office/word/2018/wordml/cex" xmlns:w16cid="http://schemas.microsoft.com/office/word/2016/wordml/cid" xmlns:w16="http://schemas.microsoft.com/office/word/2018/wordml" xmlns:w16du="http://schemas.microsoft.com/office/word/2023/wordml/word16du" xmlns:w16sdtdh="http://schemas.microsoft.com/office/word/2020/wordml/sdtdatahash" xmlns:w16se="http://schemas.microsoft.com/office/word/2015/wordml/symex" xmlns:sl="http://schemas.openxmlformats.org/schemaLibrary/2006/main" mc:Ignorable="w14 w15 w16se w16cid w16 w16cex w16sdtdh w16du">
   <w:view w:val="normal"/>
   <w:defaultTabStop w:val="720"/>
   <w:hyphenationZone w:val="425"/>
@@ -2966,6 +3014,7 @@
     <w:rsid w:val="007F1D03"/>
     <w:rsid w:val="00871AC5"/>
     <w:rsid w:val="00884C84"/>
+    <w:rsid w:val="008F1E40"/>
     <w:rsid w:val="009256F5"/>
     <w:rsid w:val="00BF55CA"/>
     <w:rsid w:val="00C9207D"/>
@@ -3008,7 +3057,7 @@
 </file>
 
 <file path=word/glossary/styles.xml><?xml version="1.0" encoding="utf-8"?>
-<w:styles xmlns:mc="http://schemas.openxmlformats.org/markup-compatibility/2006" xmlns:r="http://schemas.openxmlformats.org/officeDocument/2006/relationships" xmlns:w="http://schemas.openxmlformats.org/wordprocessingml/2006/main" xmlns:w14="http://schemas.microsoft.com/office/word/2010/wordml" xmlns:w15="http://schemas.microsoft.com/office/word/2012/wordml" xmlns:w16cex="http://schemas.microsoft.com/office/word/2018/wordml/cex" xmlns:w16cid="http://schemas.microsoft.com/office/word/2016/wordml/cid" xmlns:w16="http://schemas.microsoft.com/office/word/2018/wordml" xmlns:w16sdtdh="http://schemas.microsoft.com/office/word/2020/wordml/sdtdatahash" xmlns:w16se="http://schemas.microsoft.com/office/word/2015/wordml/symex" mc:Ignorable="w14 w15 w16se w16cid w16 w16cex w16sdtdh">
+<w:styles xmlns:mc="http://schemas.openxmlformats.org/markup-compatibility/2006" xmlns:r="http://schemas.openxmlformats.org/officeDocument/2006/relationships" xmlns:w="http://schemas.openxmlformats.org/wordprocessingml/2006/main" xmlns:w14="http://schemas.microsoft.com/office/word/2010/wordml" xmlns:w15="http://schemas.microsoft.com/office/word/2012/wordml" xmlns:w16cex="http://schemas.microsoft.com/office/word/2018/wordml/cex" xmlns:w16cid="http://schemas.microsoft.com/office/word/2016/wordml/cid" xmlns:w16="http://schemas.microsoft.com/office/word/2018/wordml" xmlns:w16du="http://schemas.microsoft.com/office/word/2023/wordml/word16du" xmlns:w16sdtdh="http://schemas.microsoft.com/office/word/2020/wordml/sdtdatahash" xmlns:w16se="http://schemas.microsoft.com/office/word/2015/wordml/symex" mc:Ignorable="w14 w15 w16se w16cid w16 w16cex w16sdtdh w16du">
   <w:docDefaults>
     <w:rPrDefault>
       <w:rPr>
@@ -3451,7 +3500,7 @@
 </file>
 
 <file path=word/glossary/webSettings.xml><?xml version="1.0" encoding="utf-8"?>
-<w:webSettings xmlns:mc="http://schemas.openxmlformats.org/markup-compatibility/2006" xmlns:r="http://schemas.openxmlformats.org/officeDocument/2006/relationships" xmlns:w="http://schemas.openxmlformats.org/wordprocessingml/2006/main" xmlns:w14="http://schemas.microsoft.com/office/word/2010/wordml" xmlns:w15="http://schemas.microsoft.com/office/word/2012/wordml" xmlns:w16cex="http://schemas.microsoft.com/office/word/2018/wordml/cex" xmlns:w16cid="http://schemas.microsoft.com/office/word/2016/wordml/cid" xmlns:w16="http://schemas.microsoft.com/office/word/2018/wordml" xmlns:w16sdtdh="http://schemas.microsoft.com/office/word/2020/wordml/sdtdatahash" xmlns:w16se="http://schemas.microsoft.com/office/word/2015/wordml/symex" mc:Ignorable="w14 w15 w16se w16cid w16 w16cex w16sdtdh">
+<w:webSettings xmlns:mc="http://schemas.openxmlformats.org/markup-compatibility/2006" xmlns:r="http://schemas.openxmlformats.org/officeDocument/2006/relationships" xmlns:w="http://schemas.openxmlformats.org/wordprocessingml/2006/main" xmlns:w14="http://schemas.microsoft.com/office/word/2010/wordml" xmlns:w15="http://schemas.microsoft.com/office/word/2012/wordml" xmlns:w16cex="http://schemas.microsoft.com/office/word/2018/wordml/cex" xmlns:w16cid="http://schemas.microsoft.com/office/word/2016/wordml/cid" xmlns:w16="http://schemas.microsoft.com/office/word/2018/wordml" xmlns:w16du="http://schemas.microsoft.com/office/word/2023/wordml/word16du" xmlns:w16sdtdh="http://schemas.microsoft.com/office/word/2020/wordml/sdtdatahash" xmlns:w16se="http://schemas.microsoft.com/office/word/2015/wordml/symex" mc:Ignorable="w14 w15 w16se w16cid w16 w16cex w16sdtdh w16du">
   <w:optimizeForBrowser/>
   <w:allowPNG/>
 </w:webSettings>

</xml_diff>